<commit_message>
fix version 1 before version 2
</commit_message>
<xml_diff>
--- a/version_1/files/דרישות-פירוט מימוש.docx
+++ b/version_1/files/דרישות-פירוט מימוש.docx
@@ -4100,13 +4100,13 @@
         <w:ind w:left="720" w:hanging="360"/>
         <w:rPr>
           <w:rFonts w:ascii="Calibri" w:cs="Calibri" w:eastAsia="Calibri" w:hAnsi="Calibri"/>
-          <w:color w:val="38761d"/>
-        </w:rPr>
-      </w:pPr>
-      <w:r>
-        <w:rPr>
-          <w:rFonts w:ascii="Calibri" w:cs="Calibri" w:eastAsia="Calibri" w:hAnsi="Calibri"/>
-          <w:color w:val="38761d"/>
+          <w:color w:val="1155cc"/>
+        </w:rPr>
+      </w:pPr>
+      <w:r>
+        <w:rPr>
+          <w:rFonts w:ascii="Calibri" w:cs="Calibri" w:eastAsia="Calibri" w:hAnsi="Calibri"/>
+          <w:color w:val="1155cc"/>
           <w:rtl w:val="1"/>
         </w:rPr>
         <w:t xml:space="preserve">קבלת</w:t>
@@ -4114,15 +4114,15 @@
       <w:r>
         <w:rPr>
           <w:rFonts w:ascii="Calibri" w:cs="Calibri" w:eastAsia="Calibri" w:hAnsi="Calibri"/>
-          <w:color w:val="38761d"/>
-          <w:rtl w:val="1"/>
-        </w:rPr>
-        <w:t xml:space="preserve"> </w:t>
-      </w:r>
-      <w:r>
-        <w:rPr>
-          <w:rFonts w:ascii="Calibri" w:cs="Calibri" w:eastAsia="Calibri" w:hAnsi="Calibri"/>
-          <w:color w:val="38761d"/>
+          <w:color w:val="1155cc"/>
+          <w:rtl w:val="1"/>
+        </w:rPr>
+        <w:t xml:space="preserve"> </w:t>
+      </w:r>
+      <w:r>
+        <w:rPr>
+          <w:rFonts w:ascii="Calibri" w:cs="Calibri" w:eastAsia="Calibri" w:hAnsi="Calibri"/>
+          <w:color w:val="1155cc"/>
           <w:rtl w:val="1"/>
         </w:rPr>
         <w:t xml:space="preserve">מידע</w:t>
@@ -4130,15 +4130,15 @@
       <w:r>
         <w:rPr>
           <w:rFonts w:ascii="Calibri" w:cs="Calibri" w:eastAsia="Calibri" w:hAnsi="Calibri"/>
-          <w:color w:val="38761d"/>
-          <w:rtl w:val="1"/>
-        </w:rPr>
-        <w:t xml:space="preserve"> </w:t>
-      </w:r>
-      <w:r>
-        <w:rPr>
-          <w:rFonts w:ascii="Calibri" w:cs="Calibri" w:eastAsia="Calibri" w:hAnsi="Calibri"/>
-          <w:color w:val="38761d"/>
+          <w:color w:val="1155cc"/>
+          <w:rtl w:val="1"/>
+        </w:rPr>
+        <w:t xml:space="preserve"> </w:t>
+      </w:r>
+      <w:r>
+        <w:rPr>
+          <w:rFonts w:ascii="Calibri" w:cs="Calibri" w:eastAsia="Calibri" w:hAnsi="Calibri"/>
+          <w:color w:val="1155cc"/>
           <w:rtl w:val="1"/>
         </w:rPr>
         <w:t xml:space="preserve">על</w:t>
@@ -4146,15 +4146,15 @@
       <w:r>
         <w:rPr>
           <w:rFonts w:ascii="Calibri" w:cs="Calibri" w:eastAsia="Calibri" w:hAnsi="Calibri"/>
-          <w:color w:val="38761d"/>
-          <w:rtl w:val="1"/>
-        </w:rPr>
-        <w:t xml:space="preserve"> </w:t>
-      </w:r>
-      <w:r>
-        <w:rPr>
-          <w:rFonts w:ascii="Calibri" w:cs="Calibri" w:eastAsia="Calibri" w:hAnsi="Calibri"/>
-          <w:color w:val="38761d"/>
+          <w:color w:val="1155cc"/>
+          <w:rtl w:val="1"/>
+        </w:rPr>
+        <w:t xml:space="preserve"> </w:t>
+      </w:r>
+      <w:r>
+        <w:rPr>
+          <w:rFonts w:ascii="Calibri" w:cs="Calibri" w:eastAsia="Calibri" w:hAnsi="Calibri"/>
+          <w:color w:val="1155cc"/>
           <w:rtl w:val="1"/>
         </w:rPr>
         <w:t xml:space="preserve">היסטוריית</w:t>
@@ -4162,15 +4162,15 @@
       <w:r>
         <w:rPr>
           <w:rFonts w:ascii="Calibri" w:cs="Calibri" w:eastAsia="Calibri" w:hAnsi="Calibri"/>
-          <w:color w:val="38761d"/>
-          <w:rtl w:val="1"/>
-        </w:rPr>
-        <w:t xml:space="preserve"> </w:t>
-      </w:r>
-      <w:r>
-        <w:rPr>
-          <w:rFonts w:ascii="Calibri" w:cs="Calibri" w:eastAsia="Calibri" w:hAnsi="Calibri"/>
-          <w:color w:val="38761d"/>
+          <w:color w:val="1155cc"/>
+          <w:rtl w:val="1"/>
+        </w:rPr>
+        <w:t xml:space="preserve"> </w:t>
+      </w:r>
+      <w:r>
+        <w:rPr>
+          <w:rFonts w:ascii="Calibri" w:cs="Calibri" w:eastAsia="Calibri" w:hAnsi="Calibri"/>
+          <w:color w:val="1155cc"/>
           <w:rtl w:val="1"/>
         </w:rPr>
         <w:t xml:space="preserve">רכישות</w:t>
@@ -4178,15 +4178,15 @@
       <w:r>
         <w:rPr>
           <w:rFonts w:ascii="Calibri" w:cs="Calibri" w:eastAsia="Calibri" w:hAnsi="Calibri"/>
-          <w:color w:val="38761d"/>
-          <w:rtl w:val="1"/>
-        </w:rPr>
-        <w:t xml:space="preserve"> </w:t>
-      </w:r>
-      <w:r>
-        <w:rPr>
-          <w:rFonts w:ascii="Calibri" w:cs="Calibri" w:eastAsia="Calibri" w:hAnsi="Calibri"/>
-          <w:color w:val="38761d"/>
+          <w:color w:val="1155cc"/>
+          <w:rtl w:val="1"/>
+        </w:rPr>
+        <w:t xml:space="preserve"> </w:t>
+      </w:r>
+      <w:r>
+        <w:rPr>
+          <w:rFonts w:ascii="Calibri" w:cs="Calibri" w:eastAsia="Calibri" w:hAnsi="Calibri"/>
+          <w:color w:val="1155cc"/>
           <w:rtl w:val="1"/>
         </w:rPr>
         <w:t xml:space="preserve">אישית</w:t>

</xml_diff>